<commit_message>
Initial Sync of Parallel Development Code Base
</commit_message>
<xml_diff>
--- a/Design.docx
+++ b/Design.docx
@@ -350,6 +350,31 @@
       </w:pPr>
       <w:r>
         <w:t>Field Fortifications</w:t>
+      </w:r>
+    </w:p>
+    <w:p>
+      <w:pPr>
+        <w:pStyle w:val="ListParagraph"/>
+        <w:numPr>
+          <w:ilvl w:val="2"/>
+          <w:numId w:val="4"/>
+        </w:numPr>
+      </w:pPr>
+      <w:r>
+        <w:t>Add new Monitoring Unit Id</w:t>
+      </w:r>
+    </w:p>
+    <w:p>
+      <w:pPr>
+        <w:pStyle w:val="ListParagraph"/>
+        <w:numPr>
+          <w:ilvl w:val="2"/>
+          <w:numId w:val="4"/>
+        </w:numPr>
+      </w:pPr>
+      <w:r>
+        <w:lastRenderedPageBreak/>
+        <w:t>Add new Entry</w:t>
       </w:r>
     </w:p>
     <w:p/>
@@ -732,7 +757,7 @@
         <w:rFonts w:ascii="Courier New" w:hAnsi="Courier New" w:cs="Courier New" w:hint="default"/>
       </w:rPr>
     </w:lvl>
-    <w:lvl w:ilvl="2" w:tplc="04090005" w:tentative="1">
+    <w:lvl w:ilvl="2" w:tplc="04090005">
       <w:start w:val="1"/>
       <w:numFmt w:val="bullet"/>
       <w:lvlText w:val=""/>

</xml_diff>